<commit_message>
Mise a jouret CV
</commit_message>
<xml_diff>
--- a/NabilCv.docx
+++ b/NabilCv.docx
@@ -537,8 +537,6 @@
                       <w:lang w:val="fr-FR"/>
                     </w:rPr>
                   </w:pPr>
-                  <w:bookmarkStart w:id="0" w:name="_GoBack"/>
-                  <w:bookmarkEnd w:id="0"/>
                 </w:p>
               </w:txbxContent>
             </v:textbox>
@@ -984,7 +982,34 @@
                       <w:szCs w:val="24"/>
                       <w:lang w:val="fr-FR"/>
                     </w:rPr>
-                    <w:t>Du 02/2020</w:t>
+                    <w:t>Du 0</w:t>
+                  </w:r>
+                  <w:r>
+                    <w:rPr>
+                      <w:b/>
+                      <w:sz w:val="24"/>
+                      <w:szCs w:val="24"/>
+                      <w:lang w:val="fr-FR"/>
+                    </w:rPr>
+                    <w:t>1</w:t>
+                  </w:r>
+                  <w:r>
+                    <w:rPr>
+                      <w:b/>
+                      <w:sz w:val="24"/>
+                      <w:szCs w:val="24"/>
+                      <w:lang w:val="fr-FR"/>
+                    </w:rPr>
+                    <w:t>/202</w:t>
+                  </w:r>
+                  <w:r>
+                    <w:rPr>
+                      <w:b/>
+                      <w:sz w:val="24"/>
+                      <w:szCs w:val="24"/>
+                      <w:lang w:val="fr-FR"/>
+                    </w:rPr>
+                    <w:t>1</w:t>
                   </w:r>
                   <w:r>
                     <w:rPr>
@@ -1028,7 +1053,6 @@
                     </w:rPr>
                     <w:t xml:space="preserve">nternational </w:t>
                   </w:r>
-                  <w:proofErr w:type="spellStart"/>
                   <w:r>
                     <w:rPr>
                       <w:b/>
@@ -1044,16 +1068,7 @@
                       <w:szCs w:val="24"/>
                       <w:lang w:val="fr-FR"/>
                     </w:rPr>
-                    <w:t>bulcasis</w:t>
-                  </w:r>
-                  <w:proofErr w:type="spellEnd"/>
-                  <w:r>
-                    <w:rPr>
-                      <w:sz w:val="24"/>
-                      <w:szCs w:val="24"/>
-                      <w:lang w:val="fr-FR"/>
-                    </w:rPr>
-                    <w:t xml:space="preserve"> des </w:t>
+                    <w:t xml:space="preserve">bulcasis des </w:t>
                   </w:r>
                   <w:r>
                     <w:rPr>
@@ -1089,6 +1104,25 @@
                     </w:rPr>
                     <w:t>anté</w:t>
                   </w:r>
+                  <w:r>
+                    <w:rPr>
+                      <w:sz w:val="24"/>
+                      <w:szCs w:val="24"/>
+                      <w:lang w:val="fr-FR"/>
+                    </w:rPr>
+                    <w:t xml:space="preserve"> – Fondation </w:t>
+                  </w:r>
+                  <w:r>
+                    <w:rPr>
+                      <w:b/>
+                      <w:sz w:val="24"/>
+                      <w:szCs w:val="24"/>
+                      <w:lang w:val="fr-FR"/>
+                    </w:rPr>
+                    <w:t>CHEIKH ZAYD</w:t>
+                  </w:r>
+                  <w:bookmarkStart w:id="0" w:name="_GoBack"/>
+                  <w:bookmarkEnd w:id="0"/>
                 </w:p>
                 <w:p>
                   <w:pPr>
@@ -1110,16 +1144,43 @@
                       <w:szCs w:val="24"/>
                       <w:lang w:val="fr-FR"/>
                     </w:rPr>
-                    <w:t xml:space="preserve">Du 10/2020 à </w:t>
-                  </w:r>
-                  <w:r>
-                    <w:rPr>
-                      <w:b/>
-                      <w:sz w:val="24"/>
-                      <w:szCs w:val="24"/>
-                      <w:lang w:val="fr-FR"/>
-                    </w:rPr>
-                    <w:t>02</w:t>
+                    <w:t xml:space="preserve">Du </w:t>
+                  </w:r>
+                  <w:r>
+                    <w:rPr>
+                      <w:b/>
+                      <w:sz w:val="24"/>
+                      <w:szCs w:val="24"/>
+                      <w:lang w:val="fr-FR"/>
+                    </w:rPr>
+                    <w:t>09</w:t>
+                  </w:r>
+                  <w:r>
+                    <w:rPr>
+                      <w:b/>
+                      <w:sz w:val="24"/>
+                      <w:szCs w:val="24"/>
+                      <w:lang w:val="fr-FR"/>
+                    </w:rPr>
+                    <w:t xml:space="preserve">/2020 à </w:t>
+                  </w:r>
+                  <w:r>
+                    <w:rPr>
+                      <w:b/>
+                      <w:sz w:val="24"/>
+                      <w:szCs w:val="24"/>
+                      <w:lang w:val="fr-FR"/>
+                    </w:rPr>
+                    <w:t>0</w:t>
+                  </w:r>
+                  <w:r>
+                    <w:rPr>
+                      <w:b/>
+                      <w:sz w:val="24"/>
+                      <w:szCs w:val="24"/>
+                      <w:lang w:val="fr-FR"/>
+                    </w:rPr>
+                    <w:t>1</w:t>
                   </w:r>
                   <w:r>
                     <w:rPr>
@@ -1189,7 +1250,6 @@
                     </w:rPr>
                     <w:t xml:space="preserve">nternational </w:t>
                   </w:r>
-                  <w:proofErr w:type="spellStart"/>
                   <w:r>
                     <w:rPr>
                       <w:b/>
@@ -1205,16 +1265,7 @@
                       <w:szCs w:val="24"/>
                       <w:lang w:val="fr-FR"/>
                     </w:rPr>
-                    <w:t>bulcasis</w:t>
-                  </w:r>
-                  <w:proofErr w:type="spellEnd"/>
-                  <w:r>
-                    <w:rPr>
-                      <w:sz w:val="24"/>
-                      <w:szCs w:val="24"/>
-                      <w:lang w:val="fr-FR"/>
-                    </w:rPr>
-                    <w:t xml:space="preserve"> des </w:t>
+                    <w:t xml:space="preserve">bulcasis des </w:t>
                   </w:r>
                   <w:r>
                     <w:rPr>
@@ -1249,6 +1300,31 @@
                       <w:lang w:val="fr-FR"/>
                     </w:rPr>
                     <w:t>anté</w:t>
+                  </w:r>
+                  <w:r>
+                    <w:rPr>
+                      <w:sz w:val="24"/>
+                      <w:szCs w:val="24"/>
+                      <w:lang w:val="fr-FR"/>
+                    </w:rPr>
+                    <w:t xml:space="preserve"> </w:t>
+                  </w:r>
+                  <w:r>
+                    <w:rPr>
+                      <w:sz w:val="24"/>
+                      <w:szCs w:val="24"/>
+                      <w:lang w:val="fr-FR"/>
+                    </w:rPr>
+                    <w:t xml:space="preserve">– Fondation </w:t>
+                  </w:r>
+                  <w:r>
+                    <w:rPr>
+                      <w:b/>
+                      <w:sz w:val="24"/>
+                      <w:szCs w:val="24"/>
+                      <w:lang w:val="fr-FR"/>
+                    </w:rPr>
+                    <w:t>CHEIKH ZAYD</w:t>
                   </w:r>
                 </w:p>
                 <w:p>
@@ -4558,7 +4634,7 @@
 </file>
 
 <file path=customXml/itemProps1.xml><?xml version="1.0" encoding="utf-8"?>
-<ds:datastoreItem xmlns:ds="http://schemas.openxmlformats.org/officeDocument/2006/customXml" ds:itemID="{3CD53D8F-0A93-45B7-B3D7-D20F40B7418C}">
+<ds:datastoreItem xmlns:ds="http://schemas.openxmlformats.org/officeDocument/2006/customXml" ds:itemID="{40878A0A-70D1-47F2-A710-F376BB10CF4A}">
   <ds:schemaRefs>
     <ds:schemaRef ds:uri="http://schemas.openxmlformats.org/officeDocument/2006/bibliography"/>
   </ds:schemaRefs>

</xml_diff>